<commit_message>
UC 1 and UC 2 merged in to one usecase
</commit_message>
<xml_diff>
--- a/Use Cases/UC 2 - Show recipe.docx
+++ b/Use Cases/UC 2 - Show recipe.docx
@@ -38,8 +38,10 @@
           <w:szCs w:val="28"/>
           <w:lang w:val="en-US"/>
         </w:rPr>
-        <w:t>2</w:t>
-      </w:r>
+        <w:t>1</w:t>
+      </w:r>
+      <w:bookmarkStart w:id="0" w:name="_GoBack"/>
+      <w:bookmarkEnd w:id="0"/>
       <w:r>
         <w:rPr>
           <w:rFonts w:ascii="Arial" w:hAnsi="Arial" w:cs="Arial"/>
@@ -175,6 +177,14 @@
           <w:color w:val="000000"/>
           <w:lang w:val="en-US"/>
         </w:rPr>
+        <w:t xml:space="preserve">The user marks which ingredients the user want in the recipe. The system lists recipes containing the chosen ingredients. </w:t>
+      </w:r>
+      <w:r>
+        <w:rPr>
+          <w:rFonts w:ascii="Arial" w:hAnsi="Arial" w:cs="Arial"/>
+          <w:color w:val="000000"/>
+          <w:lang w:val="en-US"/>
+        </w:rPr>
         <w:t xml:space="preserve">The user </w:t>
       </w:r>
       <w:r>
@@ -405,13 +415,70 @@
         <w:spacing w:before="240" w:beforeAutospacing="0" w:after="240" w:afterAutospacing="0"/>
         <w:rPr>
           <w:rFonts w:ascii="Arial" w:hAnsi="Arial" w:cs="Arial"/>
+          <w:color w:val="000000"/>
+          <w:lang w:val="en-US"/>
+        </w:rPr>
+      </w:pPr>
+      <w:r>
+        <w:rPr>
+          <w:rFonts w:ascii="Arial" w:hAnsi="Arial" w:cs="Arial"/>
+          <w:color w:val="000000"/>
+          <w:lang w:val="en-US"/>
+        </w:rPr>
+        <w:t xml:space="preserve">The user marks which ingredients the user want in the recipe. The system lists recipes containing the chosen ingredients. </w:t>
+      </w:r>
+      <w:r>
+        <w:rPr>
+          <w:rFonts w:ascii="Arial" w:hAnsi="Arial" w:cs="Arial"/>
+          <w:color w:val="000000"/>
+          <w:lang w:val="en-US"/>
+        </w:rPr>
+        <w:t xml:space="preserve">The user </w:t>
+      </w:r>
+      <w:r>
+        <w:rPr>
+          <w:rFonts w:ascii="Arial" w:hAnsi="Arial" w:cs="Arial"/>
+          <w:color w:val="000000"/>
+          <w:lang w:val="en-US"/>
+        </w:rPr>
+        <w:t xml:space="preserve">chooses a recipe. The system prompts the user to input </w:t>
+      </w:r>
+      <w:proofErr w:type="gramStart"/>
+      <w:r>
+        <w:rPr>
+          <w:rFonts w:ascii="Arial" w:hAnsi="Arial" w:cs="Arial"/>
+          <w:color w:val="000000"/>
+          <w:lang w:val="en-US"/>
+        </w:rPr>
+        <w:t>amount</w:t>
+      </w:r>
+      <w:proofErr w:type="gramEnd"/>
+      <w:r>
+        <w:rPr>
+          <w:rFonts w:ascii="Arial" w:hAnsi="Arial" w:cs="Arial"/>
+          <w:color w:val="000000"/>
+          <w:lang w:val="en-US"/>
+        </w:rPr>
+        <w:t xml:space="preserve"> of portions. The user inputs portion size. The system shows a detailed guide of ingredients needed and a step by step guide to prepare the recipe.</w:t>
+      </w:r>
+    </w:p>
+    <w:p>
+      <w:pPr>
+        <w:pStyle w:val="NormalWeb"/>
+        <w:spacing w:before="240" w:beforeAutospacing="0" w:after="240" w:afterAutospacing="0"/>
+        <w:rPr>
+          <w:rFonts w:ascii="Arial" w:hAnsi="Arial" w:cs="Arial"/>
           <w:b/>
           <w:bCs/>
           <w:color w:val="000000"/>
           <w:lang w:val="en-US"/>
         </w:rPr>
       </w:pPr>
-      <w:r>
+    </w:p>
+    <w:p>
+      <w:pPr>
+        <w:pStyle w:val="NormalWeb"/>
+        <w:spacing w:before="240" w:beforeAutospacing="0" w:after="240" w:afterAutospacing="0"/>
         <w:rPr>
           <w:rFonts w:ascii="Arial" w:hAnsi="Arial" w:cs="Arial"/>
           <w:b/>
@@ -419,9 +486,7 @@
           <w:color w:val="000000"/>
           <w:lang w:val="en-US"/>
         </w:rPr>
-        <w:t xml:space="preserve">Main success </w:t>
-      </w:r>
-      <w:proofErr w:type="spellStart"/>
+      </w:pPr>
       <w:r>
         <w:rPr>
           <w:rFonts w:ascii="Arial" w:hAnsi="Arial" w:cs="Arial"/>
@@ -430,9 +495,18 @@
           <w:color w:val="000000"/>
           <w:lang w:val="en-US"/>
         </w:rPr>
-        <w:t>senario</w:t>
-      </w:r>
-      <w:proofErr w:type="spellEnd"/>
+        <w:t xml:space="preserve">Main success </w:t>
+      </w:r>
+      <w:r>
+        <w:rPr>
+          <w:rFonts w:ascii="Arial" w:hAnsi="Arial" w:cs="Arial"/>
+          <w:b/>
+          <w:bCs/>
+          <w:color w:val="000000"/>
+          <w:lang w:val="en-US"/>
+        </w:rPr>
+        <w:t>scenario</w:t>
+      </w:r>
     </w:p>
     <w:p>
       <w:pPr>
@@ -450,6 +524,14 @@
           <w:color w:val="000000"/>
           <w:lang w:val="en-US"/>
         </w:rPr>
+        <w:t xml:space="preserve">The user marks which ingredients the user want in the recipe. The system lists recipes containing the chosen ingredients. </w:t>
+      </w:r>
+      <w:r>
+        <w:rPr>
+          <w:rFonts w:ascii="Arial" w:hAnsi="Arial" w:cs="Arial"/>
+          <w:color w:val="000000"/>
+          <w:lang w:val="en-US"/>
+        </w:rPr>
         <w:t xml:space="preserve">The user </w:t>
       </w:r>
       <w:r>
@@ -485,6 +567,8 @@
         <w:spacing w:before="240" w:beforeAutospacing="0" w:after="240" w:afterAutospacing="0"/>
         <w:rPr>
           <w:rFonts w:ascii="Arial" w:hAnsi="Arial" w:cs="Arial"/>
+          <w:b/>
+          <w:bCs/>
           <w:color w:val="000000"/>
           <w:lang w:val="en-US"/>
         </w:rPr>
@@ -496,6 +580,17 @@
         <w:spacing w:before="240" w:beforeAutospacing="0" w:after="240" w:afterAutospacing="0"/>
         <w:rPr>
           <w:rFonts w:ascii="Arial" w:hAnsi="Arial" w:cs="Arial"/>
+          <w:color w:val="000000"/>
+          <w:lang w:val="en-US"/>
+        </w:rPr>
+      </w:pPr>
+    </w:p>
+    <w:p>
+      <w:pPr>
+        <w:pStyle w:val="NormalWeb"/>
+        <w:spacing w:before="240" w:beforeAutospacing="0" w:after="240" w:afterAutospacing="0"/>
+        <w:rPr>
+          <w:rFonts w:ascii="Arial" w:hAnsi="Arial" w:cs="Arial"/>
           <w:b/>
           <w:bCs/>
           <w:color w:val="000000"/>
@@ -529,41 +624,7 @@
           <w:color w:val="000000"/>
           <w:lang w:val="en-US"/>
         </w:rPr>
-        <w:t>The user</w:t>
-      </w:r>
-      <w:r>
-        <w:rPr>
-          <w:rFonts w:ascii="Arial" w:hAnsi="Arial" w:cs="Arial"/>
-          <w:color w:val="000000"/>
-          <w:lang w:val="en-US"/>
-        </w:rPr>
-        <w:t xml:space="preserve"> inputs a wrong input</w:t>
-      </w:r>
-      <w:r>
-        <w:rPr>
-          <w:rFonts w:ascii="Arial" w:hAnsi="Arial" w:cs="Arial"/>
-          <w:color w:val="000000"/>
-          <w:lang w:val="en-US"/>
-        </w:rPr>
-        <w:t xml:space="preserve"> for the </w:t>
-      </w:r>
-      <w:proofErr w:type="gramStart"/>
-      <w:r>
-        <w:rPr>
-          <w:rFonts w:ascii="Arial" w:hAnsi="Arial" w:cs="Arial"/>
-          <w:color w:val="000000"/>
-          <w:lang w:val="en-US"/>
-        </w:rPr>
-        <w:t>amount</w:t>
-      </w:r>
-      <w:proofErr w:type="gramEnd"/>
-      <w:r>
-        <w:rPr>
-          <w:rFonts w:ascii="Arial" w:hAnsi="Arial" w:cs="Arial"/>
-          <w:color w:val="000000"/>
-          <w:lang w:val="en-US"/>
-        </w:rPr>
-        <w:t xml:space="preserve"> of portions.</w:t>
+        <w:t>The user marks which ingredients the user want in the recipe.</w:t>
       </w:r>
     </w:p>
     <w:p>
@@ -576,6 +637,14 @@
           <w:lang w:val="en-US"/>
         </w:rPr>
       </w:pPr>
+      <w:r>
+        <w:rPr>
+          <w:rFonts w:ascii="Arial" w:hAnsi="Arial" w:cs="Arial"/>
+          <w:color w:val="000000"/>
+          <w:lang w:val="en-US"/>
+        </w:rPr>
+        <w:t>The system can´t find any recipes with the chosen ingredients.</w:t>
+      </w:r>
     </w:p>
     <w:p>
       <w:pPr>
@@ -587,12 +656,76 @@
           <w:lang w:val="en-US"/>
         </w:rPr>
       </w:pPr>
+      <w:r>
+        <w:rPr>
+          <w:rFonts w:ascii="Arial" w:hAnsi="Arial" w:cs="Arial"/>
+          <w:color w:val="000000"/>
+          <w:lang w:val="en-US"/>
+        </w:rPr>
+        <w:t>The user</w:t>
+      </w:r>
+      <w:r>
+        <w:rPr>
+          <w:rFonts w:ascii="Arial" w:hAnsi="Arial" w:cs="Arial"/>
+          <w:color w:val="000000"/>
+          <w:lang w:val="en-US"/>
+        </w:rPr>
+        <w:t xml:space="preserve"> inputs a wrong input</w:t>
+      </w:r>
+      <w:r>
+        <w:rPr>
+          <w:rFonts w:ascii="Arial" w:hAnsi="Arial" w:cs="Arial"/>
+          <w:color w:val="000000"/>
+          <w:lang w:val="en-US"/>
+        </w:rPr>
+        <w:t xml:space="preserve"> for the </w:t>
+      </w:r>
+      <w:proofErr w:type="gramStart"/>
+      <w:r>
+        <w:rPr>
+          <w:rFonts w:ascii="Arial" w:hAnsi="Arial" w:cs="Arial"/>
+          <w:color w:val="000000"/>
+          <w:lang w:val="en-US"/>
+        </w:rPr>
+        <w:t>amount</w:t>
+      </w:r>
+      <w:proofErr w:type="gramEnd"/>
+      <w:r>
+        <w:rPr>
+          <w:rFonts w:ascii="Arial" w:hAnsi="Arial" w:cs="Arial"/>
+          <w:color w:val="000000"/>
+          <w:lang w:val="en-US"/>
+        </w:rPr>
+        <w:t xml:space="preserve"> of portions.</w:t>
+      </w:r>
     </w:p>
     <w:p>
       <w:pPr>
         <w:pStyle w:val="NormalWeb"/>
         <w:spacing w:before="240" w:beforeAutospacing="0" w:after="240" w:afterAutospacing="0"/>
         <w:rPr>
+          <w:rFonts w:ascii="Arial" w:hAnsi="Arial" w:cs="Arial"/>
+          <w:color w:val="000000"/>
+          <w:lang w:val="en-US"/>
+        </w:rPr>
+      </w:pPr>
+    </w:p>
+    <w:p>
+      <w:pPr>
+        <w:pStyle w:val="NormalWeb"/>
+        <w:spacing w:before="240" w:beforeAutospacing="0" w:after="240" w:afterAutospacing="0"/>
+        <w:rPr>
+          <w:rFonts w:ascii="Arial" w:hAnsi="Arial" w:cs="Arial"/>
+          <w:color w:val="000000"/>
+          <w:lang w:val="en-US"/>
+        </w:rPr>
+      </w:pPr>
+    </w:p>
+    <w:p>
+      <w:pPr>
+        <w:pStyle w:val="NormalWeb"/>
+        <w:spacing w:before="240" w:beforeAutospacing="0" w:after="240" w:afterAutospacing="0"/>
+        <w:rPr>
           <w:b/>
           <w:bCs/>
           <w:lang w:val="en-US"/>
@@ -610,6 +743,7 @@
         <w:rPr>
           <w:lang w:val="en-US"/>
         </w:rPr>
+        <w:lastRenderedPageBreak/>
         <w:t>Fully dressed</w:t>
       </w:r>
     </w:p>
@@ -620,7 +754,6 @@
           <w:rFonts w:ascii="Times New Roman" w:eastAsia="Times New Roman" w:hAnsi="Times New Roman" w:cs="Times New Roman"/>
           <w:sz w:val="24"/>
           <w:szCs w:val="24"/>
-          <w:lang/>
         </w:rPr>
       </w:pPr>
     </w:p>
@@ -636,8 +769,8 @@
         <w:tblLook w:val="04A0" w:firstRow="1" w:lastRow="0" w:firstColumn="1" w:lastColumn="0" w:noHBand="0" w:noVBand="1"/>
       </w:tblPr>
       <w:tblGrid>
-        <w:gridCol w:w="2698"/>
-        <w:gridCol w:w="6920"/>
+        <w:gridCol w:w="2693"/>
+        <w:gridCol w:w="6925"/>
       </w:tblGrid>
       <w:tr>
         <w:tc>
@@ -665,7 +798,6 @@
                 <w:rFonts w:ascii="Times New Roman" w:eastAsia="Times New Roman" w:hAnsi="Times New Roman" w:cs="Times New Roman"/>
                 <w:sz w:val="24"/>
                 <w:szCs w:val="24"/>
-                <w:lang/>
               </w:rPr>
             </w:pPr>
             <w:r>
@@ -674,7 +806,6 @@
                 <w:b/>
                 <w:bCs/>
                 <w:color w:val="000000"/>
-                <w:lang/>
               </w:rPr>
               <w:t>Use Case Section</w:t>
             </w:r>
@@ -705,7 +836,6 @@
                 <w:rFonts w:ascii="Times New Roman" w:eastAsia="Times New Roman" w:hAnsi="Times New Roman" w:cs="Times New Roman"/>
                 <w:sz w:val="24"/>
                 <w:szCs w:val="24"/>
-                <w:lang/>
               </w:rPr>
             </w:pPr>
             <w:r>
@@ -714,7 +844,6 @@
                 <w:b/>
                 <w:bCs/>
                 <w:color w:val="000000"/>
-                <w:lang/>
               </w:rPr>
               <w:t>Comment</w:t>
             </w:r>
@@ -746,7 +875,6 @@
                 <w:rFonts w:ascii="Times New Roman" w:eastAsia="Times New Roman" w:hAnsi="Times New Roman" w:cs="Times New Roman"/>
                 <w:sz w:val="24"/>
                 <w:szCs w:val="24"/>
-                <w:lang/>
               </w:rPr>
             </w:pPr>
             <w:r>
@@ -755,7 +883,6 @@
                 <w:b/>
                 <w:bCs/>
                 <w:color w:val="000000"/>
-                <w:lang/>
               </w:rPr>
               <w:t>Use Case Name</w:t>
             </w:r>
@@ -782,13 +909,11 @@
               <w:spacing w:after="0" w:line="240" w:lineRule="auto"/>
               <w:rPr>
                 <w:rFonts w:ascii="Arial" w:eastAsia="Times New Roman" w:hAnsi="Arial" w:cs="Arial"/>
-                <w:lang/>
-              </w:rPr>
-            </w:pPr>
-            <w:r>
-              <w:rPr>
-                <w:rFonts w:ascii="Arial" w:eastAsia="Times New Roman" w:hAnsi="Arial" w:cs="Arial"/>
-                <w:lang/>
+              </w:rPr>
+            </w:pPr>
+            <w:r>
+              <w:rPr>
+                <w:rFonts w:ascii="Arial" w:eastAsia="Times New Roman" w:hAnsi="Arial" w:cs="Arial"/>
               </w:rPr>
               <w:t xml:space="preserve">Show </w:t>
             </w:r>
@@ -796,7 +921,6 @@
             <w:r>
               <w:rPr>
                 <w:rFonts w:ascii="Arial" w:eastAsia="Times New Roman" w:hAnsi="Arial" w:cs="Arial"/>
-                <w:lang/>
               </w:rPr>
               <w:t>recipe</w:t>
             </w:r>
@@ -829,7 +953,6 @@
                 <w:rFonts w:ascii="Times New Roman" w:eastAsia="Times New Roman" w:hAnsi="Times New Roman" w:cs="Times New Roman"/>
                 <w:sz w:val="24"/>
                 <w:szCs w:val="24"/>
-                <w:lang/>
               </w:rPr>
             </w:pPr>
             <w:r>
@@ -838,7 +961,6 @@
                 <w:b/>
                 <w:bCs/>
                 <w:color w:val="000000"/>
-                <w:lang/>
               </w:rPr>
               <w:t>Scope</w:t>
             </w:r>
@@ -865,13 +987,11 @@
               <w:spacing w:after="0" w:line="240" w:lineRule="auto"/>
               <w:rPr>
                 <w:rFonts w:ascii="Arial" w:eastAsia="Times New Roman" w:hAnsi="Arial" w:cs="Arial"/>
-                <w:lang/>
-              </w:rPr>
-            </w:pPr>
-            <w:r>
-              <w:rPr>
-                <w:rFonts w:ascii="Arial" w:eastAsia="Times New Roman" w:hAnsi="Arial" w:cs="Arial"/>
-                <w:lang/>
+              </w:rPr>
+            </w:pPr>
+            <w:r>
+              <w:rPr>
+                <w:rFonts w:ascii="Arial" w:eastAsia="Times New Roman" w:hAnsi="Arial" w:cs="Arial"/>
               </w:rPr>
               <w:t xml:space="preserve">Ideal Food </w:t>
             </w:r>
@@ -879,7 +999,6 @@
             <w:r>
               <w:rPr>
                 <w:rFonts w:ascii="Arial" w:eastAsia="Times New Roman" w:hAnsi="Arial" w:cs="Arial"/>
-                <w:lang/>
               </w:rPr>
               <w:t>application</w:t>
             </w:r>
@@ -912,7 +1031,6 @@
                 <w:rFonts w:ascii="Times New Roman" w:eastAsia="Times New Roman" w:hAnsi="Times New Roman" w:cs="Times New Roman"/>
                 <w:sz w:val="24"/>
                 <w:szCs w:val="24"/>
-                <w:lang/>
               </w:rPr>
             </w:pPr>
             <w:r>
@@ -921,7 +1039,6 @@
                 <w:b/>
                 <w:bCs/>
                 <w:color w:val="000000"/>
-                <w:lang/>
               </w:rPr>
               <w:t>Level</w:t>
             </w:r>
@@ -948,13 +1065,11 @@
               <w:spacing w:after="0" w:line="240" w:lineRule="auto"/>
               <w:rPr>
                 <w:rFonts w:ascii="Arial" w:eastAsia="Times New Roman" w:hAnsi="Arial" w:cs="Arial"/>
-                <w:lang/>
-              </w:rPr>
-            </w:pPr>
-            <w:r>
-              <w:rPr>
-                <w:rFonts w:ascii="Arial" w:eastAsia="Times New Roman" w:hAnsi="Arial" w:cs="Arial"/>
-                <w:lang/>
+              </w:rPr>
+            </w:pPr>
+            <w:r>
+              <w:rPr>
+                <w:rFonts w:ascii="Arial" w:eastAsia="Times New Roman" w:hAnsi="Arial" w:cs="Arial"/>
               </w:rPr>
               <w:t xml:space="preserve">User </w:t>
             </w:r>
@@ -962,7 +1077,6 @@
             <w:r>
               <w:rPr>
                 <w:rFonts w:ascii="Arial" w:eastAsia="Times New Roman" w:hAnsi="Arial" w:cs="Arial"/>
-                <w:lang/>
               </w:rPr>
               <w:t>goal</w:t>
             </w:r>
@@ -995,7 +1109,6 @@
                 <w:rFonts w:ascii="Times New Roman" w:eastAsia="Times New Roman" w:hAnsi="Times New Roman" w:cs="Times New Roman"/>
                 <w:sz w:val="24"/>
                 <w:szCs w:val="24"/>
-                <w:lang/>
               </w:rPr>
             </w:pPr>
             <w:r>
@@ -1004,7 +1117,6 @@
                 <w:b/>
                 <w:bCs/>
                 <w:color w:val="000000"/>
-                <w:lang/>
               </w:rPr>
               <w:t>Primary Actor</w:t>
             </w:r>
@@ -1031,13 +1143,11 @@
               <w:spacing w:after="0" w:line="240" w:lineRule="auto"/>
               <w:rPr>
                 <w:rFonts w:ascii="Arial" w:eastAsia="Times New Roman" w:hAnsi="Arial" w:cs="Arial"/>
-                <w:lang/>
-              </w:rPr>
-            </w:pPr>
-            <w:r>
-              <w:rPr>
-                <w:rFonts w:ascii="Arial" w:eastAsia="Times New Roman" w:hAnsi="Arial" w:cs="Arial"/>
-                <w:lang/>
+              </w:rPr>
+            </w:pPr>
+            <w:r>
+              <w:rPr>
+                <w:rFonts w:ascii="Arial" w:eastAsia="Times New Roman" w:hAnsi="Arial" w:cs="Arial"/>
               </w:rPr>
               <w:t>Application user</w:t>
             </w:r>
@@ -1069,7 +1179,6 @@
                 <w:rFonts w:ascii="Times New Roman" w:eastAsia="Times New Roman" w:hAnsi="Times New Roman" w:cs="Times New Roman"/>
                 <w:sz w:val="24"/>
                 <w:szCs w:val="24"/>
-                <w:lang/>
               </w:rPr>
             </w:pPr>
             <w:r>
@@ -1078,7 +1187,6 @@
                 <w:b/>
                 <w:bCs/>
                 <w:color w:val="000000"/>
-                <w:lang/>
               </w:rPr>
               <w:t>Stakeholders and Interest</w:t>
             </w:r>
@@ -1105,13 +1213,11 @@
               <w:spacing w:after="0" w:line="240" w:lineRule="auto"/>
               <w:rPr>
                 <w:rFonts w:ascii="Arial" w:eastAsia="Times New Roman" w:hAnsi="Arial" w:cs="Arial"/>
-                <w:lang/>
-              </w:rPr>
-            </w:pPr>
-            <w:r>
-              <w:rPr>
-                <w:rFonts w:ascii="Arial" w:eastAsia="Times New Roman" w:hAnsi="Arial" w:cs="Arial"/>
-                <w:lang/>
+              </w:rPr>
+            </w:pPr>
+            <w:r>
+              <w:rPr>
+                <w:rFonts w:ascii="Arial" w:eastAsia="Times New Roman" w:hAnsi="Arial" w:cs="Arial"/>
               </w:rPr>
               <w:t>Application user, developer</w:t>
             </w:r>
@@ -1143,7 +1249,6 @@
                 <w:rFonts w:ascii="Times New Roman" w:eastAsia="Times New Roman" w:hAnsi="Times New Roman" w:cs="Times New Roman"/>
                 <w:sz w:val="24"/>
                 <w:szCs w:val="24"/>
-                <w:lang/>
               </w:rPr>
             </w:pPr>
             <w:r>
@@ -1152,9 +1257,7 @@
                 <w:b/>
                 <w:bCs/>
                 <w:color w:val="000000"/>
-                <w:lang/>
-              </w:rPr>
-              <w:lastRenderedPageBreak/>
+              </w:rPr>
               <w:t>Preconditions</w:t>
             </w:r>
           </w:p>
@@ -1188,7 +1291,23 @@
                 <w:rFonts w:ascii="Arial" w:eastAsia="Times New Roman" w:hAnsi="Arial" w:cs="Arial"/>
                 <w:lang w:val="en-US"/>
               </w:rPr>
-              <w:t xml:space="preserve">The program has found </w:t>
+              <w:t xml:space="preserve">More than one ingredient exists in the list of ingredients                </w:t>
+            </w:r>
+            <w:proofErr w:type="gramStart"/>
+            <w:r>
+              <w:rPr>
+                <w:rFonts w:ascii="Arial" w:eastAsia="Times New Roman" w:hAnsi="Arial" w:cs="Arial"/>
+                <w:lang w:val="en-US"/>
+              </w:rPr>
+              <w:t>The</w:t>
+            </w:r>
+            <w:proofErr w:type="gramEnd"/>
+            <w:r>
+              <w:rPr>
+                <w:rFonts w:ascii="Arial" w:eastAsia="Times New Roman" w:hAnsi="Arial" w:cs="Arial"/>
+                <w:lang w:val="en-US"/>
+              </w:rPr>
+              <w:t xml:space="preserve"> program has found </w:t>
             </w:r>
             <w:r>
               <w:rPr>
@@ -1225,7 +1344,6 @@
                 <w:rFonts w:ascii="Times New Roman" w:eastAsia="Times New Roman" w:hAnsi="Times New Roman" w:cs="Times New Roman"/>
                 <w:sz w:val="24"/>
                 <w:szCs w:val="24"/>
-                <w:lang/>
               </w:rPr>
             </w:pPr>
             <w:r>
@@ -1234,10 +1352,20 @@
                 <w:b/>
                 <w:bCs/>
                 <w:color w:val="000000"/>
-                <w:lang/>
-              </w:rPr>
-              <w:t>Success Guarantee</w:t>
-            </w:r>
+              </w:rPr>
+              <w:t xml:space="preserve">Success </w:t>
+            </w:r>
+            <w:proofErr w:type="spellStart"/>
+            <w:r>
+              <w:rPr>
+                <w:rFonts w:ascii="Arial" w:eastAsia="Times New Roman" w:hAnsi="Arial" w:cs="Arial"/>
+                <w:b/>
+                <w:bCs/>
+                <w:color w:val="000000"/>
+              </w:rPr>
+              <w:t>Guarantee</w:t>
+            </w:r>
+            <w:proofErr w:type="spellEnd"/>
           </w:p>
         </w:tc>
         <w:tc>
@@ -1276,6 +1404,13 @@
                 <w:rFonts w:ascii="Arial" w:eastAsia="Times New Roman" w:hAnsi="Arial" w:cs="Arial"/>
                 <w:lang w:val="en-US"/>
               </w:rPr>
+              <w:t xml:space="preserve">ingredient and </w:t>
+            </w:r>
+            <w:r>
+              <w:rPr>
+                <w:rFonts w:ascii="Arial" w:eastAsia="Times New Roman" w:hAnsi="Arial" w:cs="Arial"/>
+                <w:lang w:val="en-US"/>
+              </w:rPr>
               <w:t>recipe</w:t>
             </w:r>
             <w:r>
@@ -1283,7 +1418,23 @@
                 <w:rFonts w:ascii="Arial" w:eastAsia="Times New Roman" w:hAnsi="Arial" w:cs="Arial"/>
                 <w:lang w:val="en-US"/>
               </w:rPr>
-              <w:t xml:space="preserve"> exists in the system</w:t>
+              <w:t xml:space="preserve"> </w:t>
+            </w:r>
+            <w:proofErr w:type="gramStart"/>
+            <w:r>
+              <w:rPr>
+                <w:rFonts w:ascii="Arial" w:eastAsia="Times New Roman" w:hAnsi="Arial" w:cs="Arial"/>
+                <w:lang w:val="en-US"/>
+              </w:rPr>
+              <w:t>exists</w:t>
+            </w:r>
+            <w:proofErr w:type="gramEnd"/>
+            <w:r>
+              <w:rPr>
+                <w:rFonts w:ascii="Arial" w:eastAsia="Times New Roman" w:hAnsi="Arial" w:cs="Arial"/>
+                <w:lang w:val="en-US"/>
+              </w:rPr>
+              <w:t xml:space="preserve"> in the system</w:t>
             </w:r>
           </w:p>
         </w:tc>
@@ -1313,7 +1464,6 @@
                 <w:rFonts w:ascii="Times New Roman" w:eastAsia="Times New Roman" w:hAnsi="Times New Roman" w:cs="Times New Roman"/>
                 <w:sz w:val="24"/>
                 <w:szCs w:val="24"/>
-                <w:lang/>
               </w:rPr>
             </w:pPr>
             <w:r>
@@ -1322,7 +1472,6 @@
                 <w:b/>
                 <w:bCs/>
                 <w:color w:val="000000"/>
-                <w:lang/>
               </w:rPr>
               <w:t>Main Success Scenario</w:t>
             </w:r>
@@ -1344,6 +1493,46 @@
               <w:right w:w="100" w:type="dxa"/>
             </w:tcMar>
           </w:tcPr>
+          <w:p>
+            <w:pPr>
+              <w:pStyle w:val="Listeafsnit"/>
+              <w:numPr>
+                <w:ilvl w:val="0"/>
+                <w:numId w:val="2"/>
+              </w:numPr>
+              <w:rPr>
+                <w:rFonts w:ascii="Arial" w:hAnsi="Arial" w:cs="Arial"/>
+                <w:lang w:val="en-US"/>
+              </w:rPr>
+            </w:pPr>
+            <w:r>
+              <w:rPr>
+                <w:rFonts w:ascii="Arial" w:hAnsi="Arial" w:cs="Arial"/>
+                <w:lang w:val="en-US"/>
+              </w:rPr>
+              <w:t>The user marks which ingredients the user want in the recipe.</w:t>
+            </w:r>
+          </w:p>
+          <w:p>
+            <w:pPr>
+              <w:pStyle w:val="Listeafsnit"/>
+              <w:numPr>
+                <w:ilvl w:val="0"/>
+                <w:numId w:val="2"/>
+              </w:numPr>
+              <w:rPr>
+                <w:rFonts w:ascii="Arial" w:hAnsi="Arial" w:cs="Arial"/>
+                <w:lang w:val="en-US"/>
+              </w:rPr>
+            </w:pPr>
+            <w:r>
+              <w:rPr>
+                <w:rFonts w:ascii="Arial" w:hAnsi="Arial" w:cs="Arial"/>
+                <w:lang w:val="en-US"/>
+              </w:rPr>
+              <w:t>The system lists recipes containing the chosen ingredients.</w:t>
+            </w:r>
+          </w:p>
           <w:p>
             <w:pPr>
               <w:pStyle w:val="Listeafsnit"/>
@@ -1500,7 +1689,6 @@
                 <w:rFonts w:ascii="Times New Roman" w:eastAsia="Times New Roman" w:hAnsi="Times New Roman" w:cs="Times New Roman"/>
                 <w:sz w:val="24"/>
                 <w:szCs w:val="24"/>
-                <w:lang/>
               </w:rPr>
             </w:pPr>
             <w:r>
@@ -1509,7 +1697,6 @@
                 <w:b/>
                 <w:bCs/>
                 <w:color w:val="000000"/>
-                <w:lang/>
               </w:rPr>
               <w:t>Extensions</w:t>
             </w:r>
@@ -1547,39 +1734,7 @@
                 <w:color w:val="000000"/>
                 <w:lang w:val="en-US"/>
               </w:rPr>
-              <w:t>3</w:t>
-            </w:r>
-            <w:r>
-              <w:rPr>
-                <w:rFonts w:ascii="Arial" w:eastAsia="Times New Roman" w:hAnsi="Arial" w:cs="Arial"/>
-                <w:color w:val="000000"/>
-                <w:lang w:val="en-US"/>
-              </w:rPr>
-              <w:t xml:space="preserve">a. </w:t>
-            </w:r>
-            <w:r>
-              <w:rPr>
-                <w:rFonts w:ascii="Arial" w:eastAsia="Times New Roman" w:hAnsi="Arial" w:cs="Arial"/>
-                <w:color w:val="000000"/>
-                <w:lang w:val="en-US"/>
-              </w:rPr>
-              <w:t xml:space="preserve">The program </w:t>
-            </w:r>
-            <w:r>
-              <w:rPr>
-                <w:rFonts w:ascii="Arial" w:eastAsia="Times New Roman" w:hAnsi="Arial" w:cs="Arial"/>
-                <w:color w:val="000000"/>
-                <w:lang w:val="en-US"/>
-              </w:rPr>
-              <w:t>shows invalid</w:t>
-            </w:r>
-            <w:r>
-              <w:rPr>
-                <w:rFonts w:ascii="Arial" w:eastAsia="Times New Roman" w:hAnsi="Arial" w:cs="Arial"/>
-                <w:color w:val="000000"/>
-                <w:lang w:val="en-US"/>
-              </w:rPr>
-              <w:t xml:space="preserve"> input</w:t>
+              <w:t>2a. The system can´t find any recipes with the chosen ingredients.</w:t>
             </w:r>
           </w:p>
           <w:p>
@@ -1598,31 +1753,68 @@
                 <w:color w:val="000000"/>
                 <w:lang w:val="en-US"/>
               </w:rPr>
-              <w:t xml:space="preserve">3b. The program prompts the </w:t>
-            </w:r>
-            <w:r>
-              <w:rPr>
-                <w:rFonts w:ascii="Arial" w:eastAsia="Times New Roman" w:hAnsi="Arial" w:cs="Arial"/>
-                <w:color w:val="000000"/>
-                <w:lang w:val="en-US"/>
-              </w:rPr>
-              <w:t>application user to</w:t>
-            </w:r>
-            <w:r>
-              <w:rPr>
-                <w:rFonts w:ascii="Arial" w:eastAsia="Times New Roman" w:hAnsi="Arial" w:cs="Arial"/>
-                <w:color w:val="000000"/>
-                <w:lang w:val="en-US"/>
-              </w:rPr>
-              <w:t xml:space="preserve"> input new</w:t>
-            </w:r>
-            <w:r>
-              <w:rPr>
-                <w:rFonts w:ascii="Arial" w:eastAsia="Times New Roman" w:hAnsi="Arial" w:cs="Arial"/>
-                <w:color w:val="000000"/>
-                <w:lang w:val="en-US"/>
-              </w:rPr>
-              <w:t xml:space="preserve"> data</w:t>
+              <w:t xml:space="preserve">2b. The system </w:t>
+            </w:r>
+            <w:proofErr w:type="gramStart"/>
+            <w:r>
+              <w:rPr>
+                <w:rFonts w:ascii="Arial" w:eastAsia="Times New Roman" w:hAnsi="Arial" w:cs="Arial"/>
+                <w:color w:val="000000"/>
+                <w:lang w:val="en-US"/>
+              </w:rPr>
+              <w:t>return</w:t>
+            </w:r>
+            <w:proofErr w:type="gramEnd"/>
+            <w:r>
+              <w:rPr>
+                <w:rFonts w:ascii="Arial" w:eastAsia="Times New Roman" w:hAnsi="Arial" w:cs="Arial"/>
+                <w:color w:val="000000"/>
+                <w:lang w:val="en-US"/>
+              </w:rPr>
+              <w:t xml:space="preserve"> an empty list and advise the user to change </w:t>
+            </w:r>
+          </w:p>
+          <w:p>
+            <w:pPr>
+              <w:spacing w:after="0" w:line="240" w:lineRule="auto"/>
+              <w:textAlignment w:val="baseline"/>
+              <w:rPr>
+                <w:rFonts w:ascii="Arial" w:eastAsia="Times New Roman" w:hAnsi="Arial" w:cs="Arial"/>
+                <w:color w:val="000000"/>
+                <w:lang w:val="en-US"/>
+              </w:rPr>
+            </w:pPr>
+            <w:r>
+              <w:rPr>
+                <w:rFonts w:ascii="Arial" w:eastAsia="Times New Roman" w:hAnsi="Arial" w:cs="Arial"/>
+                <w:color w:val="000000"/>
+                <w:lang w:val="en-US"/>
+              </w:rPr>
+              <w:t xml:space="preserve">       </w:t>
+            </w:r>
+            <w:r>
+              <w:rPr>
+                <w:rFonts w:ascii="Arial" w:eastAsia="Times New Roman" w:hAnsi="Arial" w:cs="Arial"/>
+                <w:color w:val="000000"/>
+                <w:lang w:val="en-US"/>
+              </w:rPr>
+              <w:t>t</w:t>
+            </w:r>
+            <w:r>
+              <w:rPr>
+                <w:rFonts w:ascii="Arial" w:eastAsia="Times New Roman" w:hAnsi="Arial" w:cs="Arial"/>
+                <w:color w:val="000000"/>
+                <w:lang w:val="en-US"/>
+              </w:rPr>
+              <w:t>he input</w:t>
+            </w:r>
+            <w:r>
+              <w:rPr>
+                <w:rFonts w:ascii="Arial" w:eastAsia="Times New Roman" w:hAnsi="Arial" w:cs="Arial"/>
+                <w:color w:val="000000"/>
+                <w:lang w:val="en-US"/>
+              </w:rPr>
+              <w:t>.</w:t>
             </w:r>
           </w:p>
         </w:tc>
@@ -1652,7 +1844,6 @@
                 <w:rFonts w:ascii="Times New Roman" w:eastAsia="Times New Roman" w:hAnsi="Times New Roman" w:cs="Times New Roman"/>
                 <w:sz w:val="24"/>
                 <w:szCs w:val="24"/>
-                <w:lang/>
               </w:rPr>
             </w:pPr>
             <w:r>
@@ -1661,10 +1852,20 @@
                 <w:b/>
                 <w:bCs/>
                 <w:color w:val="000000"/>
-                <w:lang/>
-              </w:rPr>
-              <w:t>Special Requirements</w:t>
-            </w:r>
+              </w:rPr>
+              <w:t xml:space="preserve">Special </w:t>
+            </w:r>
+            <w:proofErr w:type="spellStart"/>
+            <w:r>
+              <w:rPr>
+                <w:rFonts w:ascii="Arial" w:eastAsia="Times New Roman" w:hAnsi="Arial" w:cs="Arial"/>
+                <w:b/>
+                <w:bCs/>
+                <w:color w:val="000000"/>
+              </w:rPr>
+              <w:t>Requirements</w:t>
+            </w:r>
+            <w:proofErr w:type="spellEnd"/>
           </w:p>
         </w:tc>
         <w:tc>
@@ -1725,6 +1926,13 @@
                 <w:lang w:val="en-US"/>
               </w:rPr>
               <w:t>s</w:t>
+            </w:r>
+            <w:r>
+              <w:rPr>
+                <w:rFonts w:ascii="Arial" w:eastAsia="Times New Roman" w:hAnsi="Arial" w:cs="Arial"/>
+                <w:lang w:val="en-US"/>
+              </w:rPr>
+              <w:t>.</w:t>
             </w:r>
           </w:p>
         </w:tc>
@@ -1754,7 +1962,6 @@
                 <w:rFonts w:ascii="Times New Roman" w:eastAsia="Times New Roman" w:hAnsi="Times New Roman" w:cs="Times New Roman"/>
                 <w:sz w:val="24"/>
                 <w:szCs w:val="24"/>
-                <w:lang/>
               </w:rPr>
             </w:pPr>
             <w:r>
@@ -1763,7 +1970,6 @@
                 <w:b/>
                 <w:bCs/>
                 <w:color w:val="000000"/>
-                <w:lang/>
               </w:rPr>
               <w:t>Technology and Data Variations</w:t>
             </w:r>
@@ -1790,57 +1996,53 @@
               <w:spacing w:after="240" w:line="240" w:lineRule="auto"/>
               <w:rPr>
                 <w:rFonts w:ascii="Arial" w:eastAsia="Times New Roman" w:hAnsi="Arial" w:cs="Arial"/>
-                <w:lang/>
-              </w:rPr>
-            </w:pPr>
-            <w:r>
-              <w:rPr>
-                <w:rFonts w:ascii="Arial" w:eastAsia="Times New Roman" w:hAnsi="Arial" w:cs="Arial"/>
-                <w:lang/>
+                <w:lang w:val="en-US"/>
+              </w:rPr>
+            </w:pPr>
+            <w:r>
+              <w:rPr>
+                <w:rFonts w:ascii="Arial" w:eastAsia="Times New Roman" w:hAnsi="Arial" w:cs="Arial"/>
+                <w:lang w:val="en-US"/>
               </w:rPr>
               <w:t>Windows OS</w:t>
             </w:r>
             <w:r>
               <w:rPr>
                 <w:rFonts w:ascii="Arial" w:eastAsia="Times New Roman" w:hAnsi="Arial" w:cs="Arial"/>
-                <w:lang/>
-              </w:rPr>
-              <w:t xml:space="preserve"> </w:t>
-            </w:r>
-            <w:proofErr w:type="spellStart"/>
-            <w:r>
-              <w:rPr>
-                <w:rFonts w:ascii="Arial" w:eastAsia="Times New Roman" w:hAnsi="Arial" w:cs="Arial"/>
-                <w:lang/>
-              </w:rPr>
-              <w:t>functional</w:t>
-            </w:r>
-            <w:proofErr w:type="spellEnd"/>
+                <w:lang w:val="en-US"/>
+              </w:rPr>
+              <w:t xml:space="preserve"> functional</w:t>
+            </w:r>
+            <w:r>
+              <w:rPr>
+                <w:rFonts w:ascii="Arial" w:eastAsia="Times New Roman" w:hAnsi="Arial" w:cs="Arial"/>
+                <w:lang w:val="en-US"/>
+              </w:rPr>
+              <w:t>.</w:t>
+            </w:r>
           </w:p>
           <w:p>
             <w:pPr>
               <w:spacing w:after="240" w:line="240" w:lineRule="auto"/>
               <w:rPr>
                 <w:rFonts w:ascii="Arial" w:eastAsia="Times New Roman" w:hAnsi="Arial" w:cs="Arial"/>
-                <w:lang/>
-              </w:rPr>
-            </w:pPr>
-            <w:r>
-              <w:rPr>
-                <w:rFonts w:ascii="Arial" w:eastAsia="Times New Roman" w:hAnsi="Arial" w:cs="Arial"/>
-                <w:lang/>
-              </w:rPr>
-              <w:t xml:space="preserve">Internet </w:t>
-            </w:r>
-            <w:proofErr w:type="spellStart"/>
-            <w:r>
-              <w:rPr>
-                <w:rFonts w:ascii="Arial" w:eastAsia="Times New Roman" w:hAnsi="Arial" w:cs="Arial"/>
-                <w:lang/>
-              </w:rPr>
-              <w:t>connection</w:t>
-            </w:r>
-            <w:proofErr w:type="spellEnd"/>
+                <w:lang w:val="en-US"/>
+              </w:rPr>
+            </w:pPr>
+            <w:r>
+              <w:rPr>
+                <w:rFonts w:ascii="Arial" w:eastAsia="Times New Roman" w:hAnsi="Arial" w:cs="Arial"/>
+                <w:lang w:val="en-US"/>
+              </w:rPr>
+              <w:t>Internet connection</w:t>
+            </w:r>
+            <w:r>
+              <w:rPr>
+                <w:rFonts w:ascii="Arial" w:eastAsia="Times New Roman" w:hAnsi="Arial" w:cs="Arial"/>
+                <w:lang w:val="en-US"/>
+              </w:rPr>
+              <w:t>.</w:t>
+            </w:r>
           </w:p>
         </w:tc>
       </w:tr>
@@ -1869,19 +2071,39 @@
                 <w:rFonts w:ascii="Times New Roman" w:eastAsia="Times New Roman" w:hAnsi="Times New Roman" w:cs="Times New Roman"/>
                 <w:sz w:val="24"/>
                 <w:szCs w:val="24"/>
-                <w:lang/>
-              </w:rPr>
-            </w:pPr>
+              </w:rPr>
+            </w:pPr>
+            <w:proofErr w:type="spellStart"/>
             <w:r>
               <w:rPr>
                 <w:rFonts w:ascii="Arial" w:eastAsia="Times New Roman" w:hAnsi="Arial" w:cs="Arial"/>
                 <w:b/>
                 <w:bCs/>
                 <w:color w:val="000000"/>
-                <w:lang/>
-              </w:rPr>
-              <w:t>Frequency of Occurrence</w:t>
-            </w:r>
+              </w:rPr>
+              <w:t>Frequency</w:t>
+            </w:r>
+            <w:proofErr w:type="spellEnd"/>
+            <w:r>
+              <w:rPr>
+                <w:rFonts w:ascii="Arial" w:eastAsia="Times New Roman" w:hAnsi="Arial" w:cs="Arial"/>
+                <w:b/>
+                <w:bCs/>
+                <w:color w:val="000000"/>
+              </w:rPr>
+              <w:t xml:space="preserve"> of </w:t>
+            </w:r>
+            <w:proofErr w:type="spellStart"/>
+            <w:r>
+              <w:rPr>
+                <w:rFonts w:ascii="Arial" w:eastAsia="Times New Roman" w:hAnsi="Arial" w:cs="Arial"/>
+                <w:b/>
+                <w:bCs/>
+                <w:color w:val="000000"/>
+              </w:rPr>
+              <w:t>Occurrence</w:t>
+            </w:r>
+            <w:proofErr w:type="spellEnd"/>
           </w:p>
         </w:tc>
         <w:tc>
@@ -1913,14 +2135,56 @@
                 <w:rFonts w:ascii="Arial" w:eastAsia="Times New Roman" w:hAnsi="Arial" w:cs="Arial"/>
                 <w:lang w:val="en-US"/>
               </w:rPr>
-              <w:t>Whenever the application user u</w:t>
-            </w:r>
-            <w:r>
-              <w:rPr>
-                <w:rFonts w:ascii="Arial" w:eastAsia="Times New Roman" w:hAnsi="Arial" w:cs="Arial"/>
-                <w:lang w:val="en-US"/>
-              </w:rPr>
-              <w:t>ses the app</w:t>
+              <w:t>T</w:t>
+            </w:r>
+            <w:r>
+              <w:rPr>
+                <w:rFonts w:ascii="Arial" w:eastAsia="Times New Roman" w:hAnsi="Arial" w:cs="Arial"/>
+                <w:lang w:val="en-US"/>
+              </w:rPr>
+              <w:t xml:space="preserve">he application </w:t>
+            </w:r>
+            <w:r>
+              <w:rPr>
+                <w:rFonts w:ascii="Arial" w:eastAsia="Times New Roman" w:hAnsi="Arial" w:cs="Arial"/>
+                <w:lang w:val="en-US"/>
+              </w:rPr>
+              <w:t xml:space="preserve">will be </w:t>
+            </w:r>
+            <w:r>
+              <w:rPr>
+                <w:rFonts w:ascii="Arial" w:eastAsia="Times New Roman" w:hAnsi="Arial" w:cs="Arial"/>
+                <w:lang w:val="en-US"/>
+              </w:rPr>
+              <w:t>use</w:t>
+            </w:r>
+            <w:r>
+              <w:rPr>
+                <w:rFonts w:ascii="Arial" w:eastAsia="Times New Roman" w:hAnsi="Arial" w:cs="Arial"/>
+                <w:lang w:val="en-US"/>
+              </w:rPr>
+              <w:t>d when</w:t>
+            </w:r>
+            <w:r>
+              <w:rPr>
+                <w:rFonts w:ascii="Arial" w:eastAsia="Times New Roman" w:hAnsi="Arial" w:cs="Arial"/>
+                <w:lang w:val="en-US"/>
+              </w:rPr>
+              <w:t xml:space="preserve"> u</w:t>
+            </w:r>
+            <w:r>
+              <w:rPr>
+                <w:rFonts w:ascii="Arial" w:eastAsia="Times New Roman" w:hAnsi="Arial" w:cs="Arial"/>
+                <w:lang w:val="en-US"/>
+              </w:rPr>
+              <w:t>se</w:t>
+            </w:r>
+            <w:r>
+              <w:rPr>
+                <w:rFonts w:ascii="Arial" w:eastAsia="Times New Roman" w:hAnsi="Arial" w:cs="Arial"/>
+                <w:lang w:val="en-US"/>
+              </w:rPr>
+              <w:t>r wants to find a recipe, including specific ingredients.</w:t>
             </w:r>
           </w:p>
         </w:tc>
@@ -1950,19 +2214,19 @@
                 <w:rFonts w:ascii="Times New Roman" w:eastAsia="Times New Roman" w:hAnsi="Times New Roman" w:cs="Times New Roman"/>
                 <w:sz w:val="24"/>
                 <w:szCs w:val="24"/>
-                <w:lang/>
-              </w:rPr>
-            </w:pPr>
+              </w:rPr>
+            </w:pPr>
+            <w:proofErr w:type="spellStart"/>
             <w:r>
               <w:rPr>
                 <w:rFonts w:ascii="Arial" w:eastAsia="Times New Roman" w:hAnsi="Arial" w:cs="Arial"/>
                 <w:b/>
                 <w:bCs/>
                 <w:color w:val="000000"/>
-                <w:lang/>
               </w:rPr>
               <w:t>Miscellaneous</w:t>
             </w:r>
+            <w:proofErr w:type="spellEnd"/>
           </w:p>
         </w:tc>
         <w:tc>
@@ -1987,25 +2251,20 @@
               <w:spacing w:after="0" w:line="240" w:lineRule="auto"/>
               <w:rPr>
                 <w:rFonts w:ascii="Arial" w:eastAsia="Times New Roman" w:hAnsi="Arial" w:cs="Arial"/>
-                <w:lang/>
-              </w:rPr>
-            </w:pPr>
-            <w:r>
-              <w:rPr>
-                <w:rFonts w:ascii="Arial" w:eastAsia="Times New Roman" w:hAnsi="Arial" w:cs="Arial"/>
-                <w:lang/>
+              </w:rPr>
+            </w:pPr>
+            <w:r>
+              <w:rPr>
+                <w:rFonts w:ascii="Arial" w:eastAsia="Times New Roman" w:hAnsi="Arial" w:cs="Arial"/>
               </w:rPr>
               <w:t>N</w:t>
             </w:r>
             <w:r>
               <w:rPr>
                 <w:rFonts w:ascii="Arial" w:eastAsia="Times New Roman" w:hAnsi="Arial" w:cs="Arial"/>
-                <w:lang/>
               </w:rPr>
               <w:t>/A</w:t>
             </w:r>
-            <w:bookmarkStart w:id="0" w:name="_GoBack"/>
-            <w:bookmarkEnd w:id="0"/>
           </w:p>
         </w:tc>
       </w:tr>
@@ -3008,7 +3267,7 @@
 </file>
 
 <file path=customXml/itemProps1.xml><?xml version="1.0" encoding="utf-8"?>
-<ds:datastoreItem xmlns:ds="http://schemas.openxmlformats.org/officeDocument/2006/customXml" ds:itemID="{CD33801D-5DE1-4527-BFCE-8728F4BC6FA3}">
+<ds:datastoreItem xmlns:ds="http://schemas.openxmlformats.org/officeDocument/2006/customXml" ds:itemID="{F10C677A-E143-4251-908D-0FA4DE490717}">
   <ds:schemaRefs>
     <ds:schemaRef ds:uri="http://schemas.openxmlformats.org/officeDocument/2006/bibliography"/>
   </ds:schemaRefs>

</xml_diff>